<commit_message>
Stack policy and Triggers are added
</commit_message>
<xml_diff>
--- a/AWS CloudFormation notes.docx
+++ b/AWS CloudFormation notes.docx
@@ -1941,14 +1941,15 @@
       <w:r>
         <w:t xml:space="preserve">Stacks that are part of </w:t>
       </w:r>
-      <w:proofErr w:type="gramStart"/>
-      <w:r>
-        <w:t>other</w:t>
-      </w:r>
-      <w:proofErr w:type="gramEnd"/>
+      <w:r>
+        <w:t>another</w:t>
+      </w:r>
       <w:r>
         <w:t xml:space="preserve"> Stack.</w:t>
       </w:r>
+      <w:r>
+        <w:t xml:space="preserve"> Nested stacks are not sharable.</w:t>
+      </w:r>
     </w:p>
     <w:p>
       <w:r>
@@ -1971,6 +1972,9 @@
     </w:p>
     <w:p>
       <w:r>
+        <w:rPr>
+          <w:noProof/>
+        </w:rPr>
         <w:drawing>
           <wp:inline distT="0" distB="0" distL="0" distR="0" wp14:anchorId="10CFECEB" wp14:editId="13C0BAA2">
             <wp:extent cx="3283119" cy="1200212"/>
@@ -2064,6 +2068,9 @@
     </w:p>
     <w:p>
       <w:r>
+        <w:rPr>
+          <w:noProof/>
+        </w:rPr>
         <w:drawing>
           <wp:inline distT="0" distB="0" distL="0" distR="0" wp14:anchorId="3A46CF1A" wp14:editId="4983E9BE">
             <wp:extent cx="4095961" cy="1149409"/>
@@ -2145,6 +2152,9 @@
     </w:p>
     <w:p>
       <w:r>
+        <w:rPr>
+          <w:noProof/>
+        </w:rPr>
         <w:lastRenderedPageBreak/>
         <w:drawing>
           <wp:inline distT="0" distB="0" distL="0" distR="0" wp14:anchorId="03AD549E" wp14:editId="2B93DA50">
@@ -2193,7 +2203,15 @@
         </w:numPr>
       </w:pPr>
       <w:r>
-        <w:t>First put the Stack-1 template into a S3 bucket so tat we get a template URL</w:t>
+        <w:t xml:space="preserve">First put the Stack-1 template into a S3 bucket so </w:t>
+      </w:r>
+      <w:proofErr w:type="spellStart"/>
+      <w:r>
+        <w:t>tat</w:t>
+      </w:r>
+      <w:proofErr w:type="spellEnd"/>
+      <w:r>
+        <w:t xml:space="preserve"> we get a template URL</w:t>
       </w:r>
     </w:p>
     <w:p>
@@ -2217,6 +2235,9 @@
         </w:numPr>
       </w:pPr>
       <w:r>
+        <w:rPr>
+          <w:noProof/>
+        </w:rPr>
         <w:drawing>
           <wp:inline distT="0" distB="0" distL="0" distR="0" wp14:anchorId="703C2CA3" wp14:editId="716F5004">
             <wp:extent cx="5731510" cy="3026410"/>
@@ -2292,6 +2313,9 @@
         </w:numPr>
       </w:pPr>
       <w:r>
+        <w:rPr>
+          <w:noProof/>
+        </w:rPr>
         <w:drawing>
           <wp:inline distT="0" distB="0" distL="0" distR="0" wp14:anchorId="247246C4" wp14:editId="0A889929">
             <wp:extent cx="4495800" cy="749300"/>
@@ -2345,6 +2369,9 @@
     </w:p>
     <w:p>
       <w:r>
+        <w:rPr>
+          <w:noProof/>
+        </w:rPr>
         <w:drawing>
           <wp:inline distT="0" distB="0" distL="0" distR="0" wp14:anchorId="4C9DF18F" wp14:editId="5749E83F">
             <wp:extent cx="5731510" cy="2834005"/>
@@ -2389,6 +2416,9 @@
     </w:p>
     <w:p>
       <w:r>
+        <w:rPr>
+          <w:noProof/>
+        </w:rPr>
         <w:drawing>
           <wp:inline distT="0" distB="0" distL="0" distR="0" wp14:anchorId="1CAD1E15" wp14:editId="27133D4E">
             <wp:extent cx="5731510" cy="2021205"/>
@@ -2428,6 +2458,9 @@
     </w:p>
     <w:p>
       <w:r>
+        <w:rPr>
+          <w:noProof/>
+        </w:rPr>
         <w:drawing>
           <wp:inline distT="0" distB="0" distL="0" distR="0" wp14:anchorId="2F87943C" wp14:editId="16B40D88">
             <wp:extent cx="5731510" cy="1918970"/>
@@ -2483,6 +2516,9 @@
     </w:p>
     <w:p>
       <w:r>
+        <w:rPr>
+          <w:noProof/>
+        </w:rPr>
         <w:lastRenderedPageBreak/>
         <w:drawing>
           <wp:inline distT="0" distB="0" distL="0" distR="0" wp14:anchorId="50802018" wp14:editId="09CCDEFF">
@@ -2536,6 +2572,9 @@
     </w:p>
     <w:p>
       <w:r>
+        <w:rPr>
+          <w:noProof/>
+        </w:rPr>
         <w:drawing>
           <wp:inline distT="0" distB="0" distL="0" distR="0" wp14:anchorId="7B513A49" wp14:editId="3BE5B34F">
             <wp:extent cx="5731510" cy="3119120"/>
@@ -2585,6 +2624,9 @@
     </w:p>
     <w:p>
       <w:r>
+        <w:rPr>
+          <w:noProof/>
+        </w:rPr>
         <w:drawing>
           <wp:inline distT="0" distB="0" distL="0" distR="0" wp14:anchorId="2F5701EC" wp14:editId="344FE6EF">
             <wp:extent cx="5731510" cy="2196465"/>
@@ -2677,7 +2719,1225 @@
         <w:t>Note that you will need to update each Root stack manually in case of Nested stack updated</w:t>
       </w:r>
     </w:p>
+    <w:p>
+      <w:pPr>
+        <w:rPr>
+          <w:b/>
+          <w:bCs/>
+        </w:rPr>
+      </w:pPr>
+    </w:p>
+    <w:p>
+      <w:pPr>
+        <w:rPr>
+          <w:b/>
+          <w:bCs/>
+        </w:rPr>
+      </w:pPr>
+      <w:r>
+        <w:rPr>
+          <w:b/>
+          <w:bCs/>
+        </w:rPr>
+        <w:t xml:space="preserve">CloudFormation </w:t>
+      </w:r>
+      <w:proofErr w:type="spellStart"/>
+      <w:r>
+        <w:rPr>
+          <w:b/>
+          <w:bCs/>
+        </w:rPr>
+        <w:t>StackSets</w:t>
+      </w:r>
+      <w:proofErr w:type="spellEnd"/>
+      <w:r>
+        <w:rPr>
+          <w:b/>
+          <w:bCs/>
+        </w:rPr>
+        <w:t>:</w:t>
+      </w:r>
+    </w:p>
+    <w:p>
+      <w:pPr>
+        <w:pStyle w:val="ListParagraph"/>
+        <w:numPr>
+          <w:ilvl w:val="0"/>
+          <w:numId w:val="12"/>
+        </w:numPr>
+      </w:pPr>
+      <w:proofErr w:type="spellStart"/>
+      <w:r>
+        <w:t>StackSets</w:t>
+      </w:r>
+      <w:proofErr w:type="spellEnd"/>
+      <w:r>
+        <w:t xml:space="preserve"> allows create, update, deploy and delete of a stack on multiple regions/accounts.</w:t>
+      </w:r>
+    </w:p>
+    <w:p>
+      <w:pPr>
+        <w:pStyle w:val="ListParagraph"/>
+        <w:numPr>
+          <w:ilvl w:val="0"/>
+          <w:numId w:val="12"/>
+        </w:numPr>
+      </w:pPr>
+      <w:r>
+        <w:t xml:space="preserve">The change in </w:t>
+      </w:r>
+      <w:proofErr w:type="spellStart"/>
+      <w:r>
+        <w:t>stackset</w:t>
+      </w:r>
+      <w:proofErr w:type="spellEnd"/>
+      <w:r>
+        <w:t xml:space="preserve"> automatically made changes to all concerned region’s/account’s stacks.</w:t>
+      </w:r>
+    </w:p>
+    <w:p>
+      <w:pPr>
+        <w:pStyle w:val="ListParagraph"/>
+        <w:numPr>
+          <w:ilvl w:val="0"/>
+          <w:numId w:val="12"/>
+        </w:numPr>
+      </w:pPr>
+      <w:r>
+        <w:t xml:space="preserve">Administrator account should create the </w:t>
+      </w:r>
+      <w:proofErr w:type="spellStart"/>
+      <w:r>
+        <w:t>StackSet</w:t>
+      </w:r>
+      <w:proofErr w:type="spellEnd"/>
+      <w:r>
+        <w:t>.</w:t>
+      </w:r>
+    </w:p>
+    <w:p>
+      <w:pPr>
+        <w:pStyle w:val="ListParagraph"/>
+        <w:numPr>
+          <w:ilvl w:val="0"/>
+          <w:numId w:val="12"/>
+        </w:numPr>
+      </w:pPr>
+      <w:r>
+        <w:t>Updates always affects all the stacks. Selective update not possible.</w:t>
+      </w:r>
+    </w:p>
+    <w:p>
+      <w:pPr>
+        <w:pStyle w:val="ListParagraph"/>
+        <w:numPr>
+          <w:ilvl w:val="0"/>
+          <w:numId w:val="12"/>
+        </w:numPr>
+      </w:pPr>
+      <w:r>
+        <w:t>We can delete a stack and resources for particular region/ account</w:t>
+      </w:r>
+    </w:p>
+    <w:p>
+      <w:pPr>
+        <w:pStyle w:val="ListParagraph"/>
+        <w:numPr>
+          <w:ilvl w:val="0"/>
+          <w:numId w:val="12"/>
+        </w:numPr>
+      </w:pPr>
+      <w:r>
+        <w:t xml:space="preserve">Delete a Stack from </w:t>
+      </w:r>
+      <w:proofErr w:type="spellStart"/>
+      <w:r>
+        <w:t>StackSet</w:t>
+      </w:r>
+      <w:proofErr w:type="spellEnd"/>
+    </w:p>
+    <w:p>
+      <w:pPr>
+        <w:pStyle w:val="ListParagraph"/>
+        <w:numPr>
+          <w:ilvl w:val="0"/>
+          <w:numId w:val="12"/>
+        </w:numPr>
+      </w:pPr>
+      <w:r>
+        <w:t xml:space="preserve">Delete all Stacks from </w:t>
+      </w:r>
+      <w:proofErr w:type="spellStart"/>
+      <w:r>
+        <w:t>StackSet</w:t>
+      </w:r>
+      <w:proofErr w:type="spellEnd"/>
+      <w:r>
+        <w:t xml:space="preserve"> </w:t>
+      </w:r>
+      <w:r>
+        <w:t xml:space="preserve">(Preparing the </w:t>
+      </w:r>
+      <w:proofErr w:type="spellStart"/>
+      <w:r>
+        <w:t>StackSet</w:t>
+      </w:r>
+      <w:proofErr w:type="spellEnd"/>
+      <w:r>
+        <w:t xml:space="preserve"> Deletion)</w:t>
+      </w:r>
+    </w:p>
+    <w:p>
+      <w:pPr>
+        <w:pStyle w:val="ListParagraph"/>
+        <w:numPr>
+          <w:ilvl w:val="0"/>
+          <w:numId w:val="12"/>
+        </w:numPr>
+      </w:pPr>
+      <w:r>
+        <w:t xml:space="preserve">To delete the </w:t>
+      </w:r>
+      <w:proofErr w:type="spellStart"/>
+      <w:r>
+        <w:t>StackSet</w:t>
+      </w:r>
+      <w:proofErr w:type="spellEnd"/>
+      <w:r>
+        <w:t xml:space="preserve"> first we have to </w:t>
+      </w:r>
+      <w:r>
+        <w:t>detach</w:t>
+      </w:r>
+      <w:r>
+        <w:t xml:space="preserve"> the stacks inside i</w:t>
+      </w:r>
+      <w:r>
+        <w:t>t and then delete the set. To clean it completely we have to delete the Stacks individually as we so normally.</w:t>
+      </w:r>
+    </w:p>
+    <w:p>
+      <w:pPr>
+        <w:rPr>
+          <w:b/>
+          <w:bCs/>
+        </w:rPr>
+      </w:pPr>
+      <w:r>
+        <w:rPr>
+          <w:b/>
+          <w:bCs/>
+        </w:rPr>
+        <w:t>Changeset</w:t>
+      </w:r>
+      <w:r>
+        <w:rPr>
+          <w:b/>
+          <w:bCs/>
+        </w:rPr>
+        <w:t>:</w:t>
+      </w:r>
+    </w:p>
+    <w:p>
+      <w:proofErr w:type="gramStart"/>
+      <w:r>
+        <w:t>Its</w:t>
+      </w:r>
+      <w:proofErr w:type="gramEnd"/>
+      <w:r>
+        <w:t xml:space="preserve"> gives us a preview of the Stack before the actual creation of the stacks. We can examine the various configuration before the actual creation.</w:t>
+      </w:r>
+    </w:p>
+    <w:p>
+      <w:r>
+        <w:rPr>
+          <w:noProof/>
+        </w:rPr>
+        <w:drawing>
+          <wp:inline distT="0" distB="0" distL="0" distR="0" wp14:anchorId="3D05B264" wp14:editId="0EB02571">
+            <wp:extent cx="5731510" cy="896620"/>
+            <wp:effectExtent l="0" t="0" r="2540" b="0"/>
+            <wp:docPr id="30" name="Picture 30"/>
+            <wp:cNvGraphicFramePr>
+              <a:graphicFrameLocks xmlns:a="http://schemas.openxmlformats.org/drawingml/2006/main" noChangeAspect="1"/>
+            </wp:cNvGraphicFramePr>
+            <a:graphic xmlns:a="http://schemas.openxmlformats.org/drawingml/2006/main">
+              <a:graphicData uri="http://schemas.openxmlformats.org/drawingml/2006/picture">
+                <pic:pic xmlns:pic="http://schemas.openxmlformats.org/drawingml/2006/picture">
+                  <pic:nvPicPr>
+                    <pic:cNvPr id="1" name=""/>
+                    <pic:cNvPicPr/>
+                  </pic:nvPicPr>
+                  <pic:blipFill>
+                    <a:blip r:embed="rId40"/>
+                    <a:stretch>
+                      <a:fillRect/>
+                    </a:stretch>
+                  </pic:blipFill>
+                  <pic:spPr>
+                    <a:xfrm>
+                      <a:off x="0" y="0"/>
+                      <a:ext cx="5731510" cy="896620"/>
+                    </a:xfrm>
+                    <a:prstGeom prst="rect">
+                      <a:avLst/>
+                    </a:prstGeom>
+                  </pic:spPr>
+                </pic:pic>
+              </a:graphicData>
+            </a:graphic>
+          </wp:inline>
+        </w:drawing>
+      </w:r>
+    </w:p>
+    <w:p>
+      <w:r>
+        <w:t>Click on Create Change Set</w:t>
+      </w:r>
+    </w:p>
+    <w:p>
+      <w:r>
+        <w:rPr>
+          <w:noProof/>
+        </w:rPr>
+        <w:drawing>
+          <wp:inline distT="0" distB="0" distL="0" distR="0" wp14:anchorId="4F384878" wp14:editId="3213F304">
+            <wp:extent cx="5731510" cy="1704340"/>
+            <wp:effectExtent l="0" t="0" r="2540" b="0"/>
+            <wp:docPr id="36" name="Picture 36"/>
+            <wp:cNvGraphicFramePr>
+              <a:graphicFrameLocks xmlns:a="http://schemas.openxmlformats.org/drawingml/2006/main" noChangeAspect="1"/>
+            </wp:cNvGraphicFramePr>
+            <a:graphic xmlns:a="http://schemas.openxmlformats.org/drawingml/2006/main">
+              <a:graphicData uri="http://schemas.openxmlformats.org/drawingml/2006/picture">
+                <pic:pic xmlns:pic="http://schemas.openxmlformats.org/drawingml/2006/picture">
+                  <pic:nvPicPr>
+                    <pic:cNvPr id="1" name=""/>
+                    <pic:cNvPicPr/>
+                  </pic:nvPicPr>
+                  <pic:blipFill>
+                    <a:blip r:embed="rId41"/>
+                    <a:stretch>
+                      <a:fillRect/>
+                    </a:stretch>
+                  </pic:blipFill>
+                  <pic:spPr>
+                    <a:xfrm>
+                      <a:off x="0" y="0"/>
+                      <a:ext cx="5731510" cy="1704340"/>
+                    </a:xfrm>
+                    <a:prstGeom prst="rect">
+                      <a:avLst/>
+                    </a:prstGeom>
+                  </pic:spPr>
+                </pic:pic>
+              </a:graphicData>
+            </a:graphic>
+          </wp:inline>
+        </w:drawing>
+      </w:r>
+    </w:p>
+    <w:p>
+      <w:r>
+        <w:t>We can see all the sections as previews. If we go back to the Stack Page it will be in Review in progress state. Select the stack</w:t>
+      </w:r>
+    </w:p>
+    <w:p>
+      <w:r>
+        <w:rPr>
+          <w:noProof/>
+        </w:rPr>
+        <w:lastRenderedPageBreak/>
+        <w:drawing>
+          <wp:inline distT="0" distB="0" distL="0" distR="0" wp14:anchorId="46821FD0" wp14:editId="71E9B787">
+            <wp:extent cx="5731510" cy="694055"/>
+            <wp:effectExtent l="0" t="0" r="2540" b="0"/>
+            <wp:docPr id="37" name="Picture 37"/>
+            <wp:cNvGraphicFramePr>
+              <a:graphicFrameLocks xmlns:a="http://schemas.openxmlformats.org/drawingml/2006/main" noChangeAspect="1"/>
+            </wp:cNvGraphicFramePr>
+            <a:graphic xmlns:a="http://schemas.openxmlformats.org/drawingml/2006/main">
+              <a:graphicData uri="http://schemas.openxmlformats.org/drawingml/2006/picture">
+                <pic:pic xmlns:pic="http://schemas.openxmlformats.org/drawingml/2006/picture">
+                  <pic:nvPicPr>
+                    <pic:cNvPr id="1" name=""/>
+                    <pic:cNvPicPr/>
+                  </pic:nvPicPr>
+                  <pic:blipFill>
+                    <a:blip r:embed="rId42"/>
+                    <a:stretch>
+                      <a:fillRect/>
+                    </a:stretch>
+                  </pic:blipFill>
+                  <pic:spPr>
+                    <a:xfrm>
+                      <a:off x="0" y="0"/>
+                      <a:ext cx="5731510" cy="694055"/>
+                    </a:xfrm>
+                    <a:prstGeom prst="rect">
+                      <a:avLst/>
+                    </a:prstGeom>
+                  </pic:spPr>
+                </pic:pic>
+              </a:graphicData>
+            </a:graphic>
+          </wp:inline>
+        </w:drawing>
+      </w:r>
+    </w:p>
+    <w:p>
+      <w:r>
+        <w:t>If you are happy with the review we can then got for Execution</w:t>
+      </w:r>
+    </w:p>
+    <w:p>
+      <w:r>
+        <w:rPr>
+          <w:noProof/>
+        </w:rPr>
+        <w:drawing>
+          <wp:inline distT="0" distB="0" distL="0" distR="0" wp14:anchorId="7CADF694" wp14:editId="09A16257">
+            <wp:extent cx="5731510" cy="1936750"/>
+            <wp:effectExtent l="0" t="0" r="2540" b="6350"/>
+            <wp:docPr id="38" name="Picture 38"/>
+            <wp:cNvGraphicFramePr>
+              <a:graphicFrameLocks xmlns:a="http://schemas.openxmlformats.org/drawingml/2006/main" noChangeAspect="1"/>
+            </wp:cNvGraphicFramePr>
+            <a:graphic xmlns:a="http://schemas.openxmlformats.org/drawingml/2006/main">
+              <a:graphicData uri="http://schemas.openxmlformats.org/drawingml/2006/picture">
+                <pic:pic xmlns:pic="http://schemas.openxmlformats.org/drawingml/2006/picture">
+                  <pic:nvPicPr>
+                    <pic:cNvPr id="1" name=""/>
+                    <pic:cNvPicPr/>
+                  </pic:nvPicPr>
+                  <pic:blipFill>
+                    <a:blip r:embed="rId43"/>
+                    <a:stretch>
+                      <a:fillRect/>
+                    </a:stretch>
+                  </pic:blipFill>
+                  <pic:spPr>
+                    <a:xfrm>
+                      <a:off x="0" y="0"/>
+                      <a:ext cx="5731510" cy="1936750"/>
+                    </a:xfrm>
+                    <a:prstGeom prst="rect">
+                      <a:avLst/>
+                    </a:prstGeom>
+                  </pic:spPr>
+                </pic:pic>
+              </a:graphicData>
+            </a:graphic>
+          </wp:inline>
+        </w:drawing>
+      </w:r>
+    </w:p>
+    <w:p>
+      <w:r>
+        <w:rPr>
+          <w:noProof/>
+        </w:rPr>
+        <w:drawing>
+          <wp:inline distT="0" distB="0" distL="0" distR="0" wp14:anchorId="7CAAEC77" wp14:editId="443E91CF">
+            <wp:extent cx="4978656" cy="2540131"/>
+            <wp:effectExtent l="0" t="0" r="0" b="0"/>
+            <wp:docPr id="39" name="Picture 39"/>
+            <wp:cNvGraphicFramePr>
+              <a:graphicFrameLocks xmlns:a="http://schemas.openxmlformats.org/drawingml/2006/main" noChangeAspect="1"/>
+            </wp:cNvGraphicFramePr>
+            <a:graphic xmlns:a="http://schemas.openxmlformats.org/drawingml/2006/main">
+              <a:graphicData uri="http://schemas.openxmlformats.org/drawingml/2006/picture">
+                <pic:pic xmlns:pic="http://schemas.openxmlformats.org/drawingml/2006/picture">
+                  <pic:nvPicPr>
+                    <pic:cNvPr id="1" name=""/>
+                    <pic:cNvPicPr/>
+                  </pic:nvPicPr>
+                  <pic:blipFill>
+                    <a:blip r:embed="rId44"/>
+                    <a:stretch>
+                      <a:fillRect/>
+                    </a:stretch>
+                  </pic:blipFill>
+                  <pic:spPr>
+                    <a:xfrm>
+                      <a:off x="0" y="0"/>
+                      <a:ext cx="4978656" cy="2540131"/>
+                    </a:xfrm>
+                    <a:prstGeom prst="rect">
+                      <a:avLst/>
+                    </a:prstGeom>
+                  </pic:spPr>
+                </pic:pic>
+              </a:graphicData>
+            </a:graphic>
+          </wp:inline>
+        </w:drawing>
+      </w:r>
+    </w:p>
+    <w:p>
+      <w:r>
+        <w:rPr>
+          <w:noProof/>
+        </w:rPr>
+        <w:drawing>
+          <wp:inline distT="0" distB="0" distL="0" distR="0" wp14:anchorId="7EFFE40E" wp14:editId="303B659C">
+            <wp:extent cx="5731510" cy="854075"/>
+            <wp:effectExtent l="0" t="0" r="2540" b="3175"/>
+            <wp:docPr id="40" name="Picture 40"/>
+            <wp:cNvGraphicFramePr>
+              <a:graphicFrameLocks xmlns:a="http://schemas.openxmlformats.org/drawingml/2006/main" noChangeAspect="1"/>
+            </wp:cNvGraphicFramePr>
+            <a:graphic xmlns:a="http://schemas.openxmlformats.org/drawingml/2006/main">
+              <a:graphicData uri="http://schemas.openxmlformats.org/drawingml/2006/picture">
+                <pic:pic xmlns:pic="http://schemas.openxmlformats.org/drawingml/2006/picture">
+                  <pic:nvPicPr>
+                    <pic:cNvPr id="1" name=""/>
+                    <pic:cNvPicPr/>
+                  </pic:nvPicPr>
+                  <pic:blipFill>
+                    <a:blip r:embed="rId45"/>
+                    <a:stretch>
+                      <a:fillRect/>
+                    </a:stretch>
+                  </pic:blipFill>
+                  <pic:spPr>
+                    <a:xfrm>
+                      <a:off x="0" y="0"/>
+                      <a:ext cx="5731510" cy="854075"/>
+                    </a:xfrm>
+                    <a:prstGeom prst="rect">
+                      <a:avLst/>
+                    </a:prstGeom>
+                  </pic:spPr>
+                </pic:pic>
+              </a:graphicData>
+            </a:graphic>
+          </wp:inline>
+        </w:drawing>
+      </w:r>
+    </w:p>
+    <w:p>
+      <w:r>
+        <w:t>This is a great option in organisation to do the review of the stack by senior member before deploying it.</w:t>
+      </w:r>
+    </w:p>
     <w:p/>
+    <w:p>
+      <w:pPr>
+        <w:rPr>
+          <w:b/>
+          <w:bCs/>
+        </w:rPr>
+      </w:pPr>
+      <w:r>
+        <w:rPr>
+          <w:b/>
+          <w:bCs/>
+        </w:rPr>
+        <w:t>Rollback Triggers</w:t>
+      </w:r>
+      <w:r>
+        <w:rPr>
+          <w:b/>
+          <w:bCs/>
+        </w:rPr>
+        <w:t>:</w:t>
+      </w:r>
+    </w:p>
+    <w:p>
+      <w:pPr>
+        <w:pStyle w:val="ListParagraph"/>
+        <w:numPr>
+          <w:ilvl w:val="0"/>
+          <w:numId w:val="13"/>
+        </w:numPr>
+      </w:pPr>
+      <w:r>
+        <w:t xml:space="preserve">When a stack creation/update is ging on we can monitor the CloudWatch alarm and if </w:t>
+      </w:r>
+      <w:proofErr w:type="gramStart"/>
+      <w:r>
+        <w:t>it</w:t>
+      </w:r>
+      <w:proofErr w:type="gramEnd"/>
+      <w:r>
+        <w:t xml:space="preserve"> status at alarm state then it can trigger the rollback of the stack operations.</w:t>
+      </w:r>
+    </w:p>
+    <w:p>
+      <w:pPr>
+        <w:pStyle w:val="ListParagraph"/>
+        <w:numPr>
+          <w:ilvl w:val="0"/>
+          <w:numId w:val="13"/>
+        </w:numPr>
+      </w:pPr>
+      <w:proofErr w:type="spellStart"/>
+      <w:r>
+        <w:t>CloudFormations</w:t>
+      </w:r>
+      <w:proofErr w:type="spellEnd"/>
+      <w:r>
+        <w:t xml:space="preserve"> monitors the specified CloudWatch alarms.</w:t>
+      </w:r>
+    </w:p>
+    <w:p>
+      <w:pPr>
+        <w:pStyle w:val="ListParagraph"/>
+        <w:numPr>
+          <w:ilvl w:val="0"/>
+          <w:numId w:val="13"/>
+        </w:numPr>
+      </w:pPr>
+      <w:r>
+        <w:t xml:space="preserve">We can have </w:t>
+      </w:r>
+      <w:proofErr w:type="spellStart"/>
+      <w:r>
+        <w:t>upto</w:t>
+      </w:r>
+      <w:proofErr w:type="spellEnd"/>
+      <w:r>
+        <w:t xml:space="preserve"> 5 CloudWatch </w:t>
+      </w:r>
+      <w:proofErr w:type="spellStart"/>
+      <w:r>
+        <w:t>alarams</w:t>
+      </w:r>
+      <w:proofErr w:type="spellEnd"/>
+      <w:r>
+        <w:t>.</w:t>
+      </w:r>
+    </w:p>
+    <w:p>
+      <w:pPr>
+        <w:pStyle w:val="ListParagraph"/>
+        <w:numPr>
+          <w:ilvl w:val="0"/>
+          <w:numId w:val="13"/>
+        </w:numPr>
+      </w:pPr>
+      <w:r>
+        <w:t>In Nested stacks rollback of the parent stack will also rollback all the child stacks.</w:t>
+      </w:r>
+    </w:p>
+    <w:p>
+      <w:pPr>
+        <w:rPr>
+          <w:b/>
+          <w:bCs/>
+        </w:rPr>
+      </w:pPr>
+      <w:r>
+        <w:rPr>
+          <w:b/>
+          <w:bCs/>
+        </w:rPr>
+        <w:lastRenderedPageBreak/>
+        <w:t>Stack Policy</w:t>
+      </w:r>
+      <w:r>
+        <w:rPr>
+          <w:b/>
+          <w:bCs/>
+        </w:rPr>
+        <w:t>:</w:t>
+      </w:r>
+    </w:p>
+    <w:p>
+      <w:proofErr w:type="spellStart"/>
+      <w:r>
+        <w:t>StackPolicy</w:t>
+      </w:r>
+      <w:proofErr w:type="spellEnd"/>
+      <w:r>
+        <w:t xml:space="preserve"> provides an extra layer of protection to Stack resources while getting updating or deleting.</w:t>
+      </w:r>
+    </w:p>
+    <w:p>
+      <w:r>
+        <w:t>Task: Create a stack with a policy and then try to upload the stack which didn’t follow the policy and update get failed.</w:t>
+      </w:r>
+    </w:p>
+    <w:p>
+      <w:r>
+        <w:t xml:space="preserve">We can add the </w:t>
+      </w:r>
+      <w:proofErr w:type="spellStart"/>
+      <w:r>
+        <w:t>poliy</w:t>
+      </w:r>
+      <w:proofErr w:type="spellEnd"/>
+      <w:r>
+        <w:t xml:space="preserve"> under Advance section of the Stack creation page</w:t>
+      </w:r>
+    </w:p>
+    <w:p>
+      <w:r>
+        <w:drawing>
+          <wp:inline distT="0" distB="0" distL="0" distR="0" wp14:anchorId="562C6628" wp14:editId="614581E1">
+            <wp:extent cx="5731510" cy="2447290"/>
+            <wp:effectExtent l="0" t="0" r="2540" b="0"/>
+            <wp:docPr id="41" name="Picture 41"/>
+            <wp:cNvGraphicFramePr>
+              <a:graphicFrameLocks xmlns:a="http://schemas.openxmlformats.org/drawingml/2006/main" noChangeAspect="1"/>
+            </wp:cNvGraphicFramePr>
+            <a:graphic xmlns:a="http://schemas.openxmlformats.org/drawingml/2006/main">
+              <a:graphicData uri="http://schemas.openxmlformats.org/drawingml/2006/picture">
+                <pic:pic xmlns:pic="http://schemas.openxmlformats.org/drawingml/2006/picture">
+                  <pic:nvPicPr>
+                    <pic:cNvPr id="1" name=""/>
+                    <pic:cNvPicPr/>
+                  </pic:nvPicPr>
+                  <pic:blipFill>
+                    <a:blip r:embed="rId46"/>
+                    <a:stretch>
+                      <a:fillRect/>
+                    </a:stretch>
+                  </pic:blipFill>
+                  <pic:spPr>
+                    <a:xfrm>
+                      <a:off x="0" y="0"/>
+                      <a:ext cx="5731510" cy="2447290"/>
+                    </a:xfrm>
+                    <a:prstGeom prst="rect">
+                      <a:avLst/>
+                    </a:prstGeom>
+                  </pic:spPr>
+                </pic:pic>
+              </a:graphicData>
+            </a:graphic>
+          </wp:inline>
+        </w:drawing>
+      </w:r>
+    </w:p>
+    <w:p>
+      <w:r>
+        <w:t>The above stack basically created an EC2 and a Dynamo DB and in Policy we defined that the update to stack is possible but anything change to DynamoDB will not be allowed. Hence when we will update the Stack mentioning to change in DynamoDB then policy will breech and cause the rollback.</w:t>
+      </w:r>
+    </w:p>
+    <w:p>
+      <w:r>
+        <w:t xml:space="preserve">While updating the Stack also we can update the policy. </w:t>
+      </w:r>
+    </w:p>
+    <w:p>
+      <w:r>
+        <w:drawing>
+          <wp:inline distT="0" distB="0" distL="0" distR="0" wp14:anchorId="1593178D" wp14:editId="5CCFB462">
+            <wp:extent cx="5731510" cy="2284095"/>
+            <wp:effectExtent l="0" t="0" r="2540" b="1905"/>
+            <wp:docPr id="42" name="Picture 42"/>
+            <wp:cNvGraphicFramePr>
+              <a:graphicFrameLocks xmlns:a="http://schemas.openxmlformats.org/drawingml/2006/main" noChangeAspect="1"/>
+            </wp:cNvGraphicFramePr>
+            <a:graphic xmlns:a="http://schemas.openxmlformats.org/drawingml/2006/main">
+              <a:graphicData uri="http://schemas.openxmlformats.org/drawingml/2006/picture">
+                <pic:pic xmlns:pic="http://schemas.openxmlformats.org/drawingml/2006/picture">
+                  <pic:nvPicPr>
+                    <pic:cNvPr id="1" name=""/>
+                    <pic:cNvPicPr/>
+                  </pic:nvPicPr>
+                  <pic:blipFill>
+                    <a:blip r:embed="rId47"/>
+                    <a:stretch>
+                      <a:fillRect/>
+                    </a:stretch>
+                  </pic:blipFill>
+                  <pic:spPr>
+                    <a:xfrm>
+                      <a:off x="0" y="0"/>
+                      <a:ext cx="5731510" cy="2284095"/>
+                    </a:xfrm>
+                    <a:prstGeom prst="rect">
+                      <a:avLst/>
+                    </a:prstGeom>
+                  </pic:spPr>
+                </pic:pic>
+              </a:graphicData>
+            </a:graphic>
+          </wp:inline>
+        </w:drawing>
+      </w:r>
+    </w:p>
+    <w:p>
+      <w:r>
+        <w:t>But here we will go with old policy</w:t>
+      </w:r>
+    </w:p>
+    <w:p>
+      <w:r>
+        <w:lastRenderedPageBreak/>
+        <w:drawing>
+          <wp:inline distT="0" distB="0" distL="0" distR="0" wp14:anchorId="6E6CACAC" wp14:editId="4350C8B7">
+            <wp:extent cx="5731510" cy="2192020"/>
+            <wp:effectExtent l="0" t="0" r="2540" b="0"/>
+            <wp:docPr id="43" name="Picture 43"/>
+            <wp:cNvGraphicFramePr>
+              <a:graphicFrameLocks xmlns:a="http://schemas.openxmlformats.org/drawingml/2006/main" noChangeAspect="1"/>
+            </wp:cNvGraphicFramePr>
+            <a:graphic xmlns:a="http://schemas.openxmlformats.org/drawingml/2006/main">
+              <a:graphicData uri="http://schemas.openxmlformats.org/drawingml/2006/picture">
+                <pic:pic xmlns:pic="http://schemas.openxmlformats.org/drawingml/2006/picture">
+                  <pic:nvPicPr>
+                    <pic:cNvPr id="1" name=""/>
+                    <pic:cNvPicPr/>
+                  </pic:nvPicPr>
+                  <pic:blipFill>
+                    <a:blip r:embed="rId48"/>
+                    <a:stretch>
+                      <a:fillRect/>
+                    </a:stretch>
+                  </pic:blipFill>
+                  <pic:spPr>
+                    <a:xfrm>
+                      <a:off x="0" y="0"/>
+                      <a:ext cx="5731510" cy="2192020"/>
+                    </a:xfrm>
+                    <a:prstGeom prst="rect">
+                      <a:avLst/>
+                    </a:prstGeom>
+                  </pic:spPr>
+                </pic:pic>
+              </a:graphicData>
+            </a:graphic>
+          </wp:inline>
+        </w:drawing>
+      </w:r>
+    </w:p>
+    <w:p/>
+    <w:p>
+      <w:r>
+        <w:t>Rollback</w:t>
+      </w:r>
+    </w:p>
+    <w:p>
+      <w:r>
+        <w:drawing>
+          <wp:inline distT="0" distB="0" distL="0" distR="0" wp14:anchorId="4328DBE4" wp14:editId="244035FB">
+            <wp:extent cx="5731510" cy="1409065"/>
+            <wp:effectExtent l="0" t="0" r="2540" b="635"/>
+            <wp:docPr id="44" name="Picture 44"/>
+            <wp:cNvGraphicFramePr>
+              <a:graphicFrameLocks xmlns:a="http://schemas.openxmlformats.org/drawingml/2006/main" noChangeAspect="1"/>
+            </wp:cNvGraphicFramePr>
+            <a:graphic xmlns:a="http://schemas.openxmlformats.org/drawingml/2006/main">
+              <a:graphicData uri="http://schemas.openxmlformats.org/drawingml/2006/picture">
+                <pic:pic xmlns:pic="http://schemas.openxmlformats.org/drawingml/2006/picture">
+                  <pic:nvPicPr>
+                    <pic:cNvPr id="1" name=""/>
+                    <pic:cNvPicPr/>
+                  </pic:nvPicPr>
+                  <pic:blipFill>
+                    <a:blip r:embed="rId49"/>
+                    <a:stretch>
+                      <a:fillRect/>
+                    </a:stretch>
+                  </pic:blipFill>
+                  <pic:spPr>
+                    <a:xfrm>
+                      <a:off x="0" y="0"/>
+                      <a:ext cx="5731510" cy="1409065"/>
+                    </a:xfrm>
+                    <a:prstGeom prst="rect">
+                      <a:avLst/>
+                    </a:prstGeom>
+                  </pic:spPr>
+                </pic:pic>
+              </a:graphicData>
+            </a:graphic>
+          </wp:inline>
+        </w:drawing>
+      </w:r>
+    </w:p>
+    <w:p/>
+    <w:p>
+      <w:pPr>
+        <w:rPr>
+          <w:b/>
+          <w:bCs/>
+        </w:rPr>
+      </w:pPr>
+      <w:r>
+        <w:rPr>
+          <w:b/>
+          <w:bCs/>
+        </w:rPr>
+        <w:t>Termination Protection</w:t>
+      </w:r>
+      <w:r>
+        <w:rPr>
+          <w:b/>
+          <w:bCs/>
+        </w:rPr>
+        <w:t>:</w:t>
+      </w:r>
+    </w:p>
+    <w:p>
+      <w:pPr>
+        <w:pStyle w:val="ListParagraph"/>
+        <w:numPr>
+          <w:ilvl w:val="0"/>
+          <w:numId w:val="14"/>
+        </w:numPr>
+      </w:pPr>
+      <w:r>
+        <w:t>Like EC2 we can also enable termination protection to prevent any accidental delete of the Stack resources.</w:t>
+      </w:r>
+    </w:p>
+    <w:p>
+      <w:pPr>
+        <w:pStyle w:val="ListParagraph"/>
+        <w:numPr>
+          <w:ilvl w:val="0"/>
+          <w:numId w:val="14"/>
+        </w:numPr>
+      </w:pPr>
+      <w:r>
+        <w:t>Applied to any Nested Stacks</w:t>
+      </w:r>
+    </w:p>
+    <w:p>
+      <w:pPr>
+        <w:pStyle w:val="ListParagraph"/>
+        <w:numPr>
+          <w:ilvl w:val="0"/>
+          <w:numId w:val="14"/>
+        </w:numPr>
+      </w:pPr>
+      <w:r>
+        <w:t>We can tighten the IAM policies (Only specific users can delete)</w:t>
+      </w:r>
+    </w:p>
+    <w:p>
+      <w:r>
+        <w:t>While creating the Stack</w:t>
+      </w:r>
+    </w:p>
+    <w:p>
+      <w:r>
+        <w:drawing>
+          <wp:inline distT="0" distB="0" distL="0" distR="0" wp14:anchorId="4429FD0B" wp14:editId="1CE1CDA5">
+            <wp:extent cx="5731510" cy="979805"/>
+            <wp:effectExtent l="0" t="0" r="2540" b="0"/>
+            <wp:docPr id="45" name="Picture 45"/>
+            <wp:cNvGraphicFramePr>
+              <a:graphicFrameLocks xmlns:a="http://schemas.openxmlformats.org/drawingml/2006/main" noChangeAspect="1"/>
+            </wp:cNvGraphicFramePr>
+            <a:graphic xmlns:a="http://schemas.openxmlformats.org/drawingml/2006/main">
+              <a:graphicData uri="http://schemas.openxmlformats.org/drawingml/2006/picture">
+                <pic:pic xmlns:pic="http://schemas.openxmlformats.org/drawingml/2006/picture">
+                  <pic:nvPicPr>
+                    <pic:cNvPr id="1" name=""/>
+                    <pic:cNvPicPr/>
+                  </pic:nvPicPr>
+                  <pic:blipFill>
+                    <a:blip r:embed="rId50"/>
+                    <a:stretch>
+                      <a:fillRect/>
+                    </a:stretch>
+                  </pic:blipFill>
+                  <pic:spPr>
+                    <a:xfrm>
+                      <a:off x="0" y="0"/>
+                      <a:ext cx="5731510" cy="979805"/>
+                    </a:xfrm>
+                    <a:prstGeom prst="rect">
+                      <a:avLst/>
+                    </a:prstGeom>
+                  </pic:spPr>
+                </pic:pic>
+              </a:graphicData>
+            </a:graphic>
+          </wp:inline>
+        </w:drawing>
+      </w:r>
+    </w:p>
+    <w:p>
+      <w:r>
+        <w:t>Then enable the termination protection</w:t>
+      </w:r>
+    </w:p>
+    <w:p>
+      <w:r>
+        <w:lastRenderedPageBreak/>
+        <w:drawing>
+          <wp:inline distT="0" distB="0" distL="0" distR="0" wp14:anchorId="654C4FE7" wp14:editId="29771984">
+            <wp:extent cx="5731510" cy="1536700"/>
+            <wp:effectExtent l="0" t="0" r="2540" b="6350"/>
+            <wp:docPr id="46" name="Picture 46"/>
+            <wp:cNvGraphicFramePr>
+              <a:graphicFrameLocks xmlns:a="http://schemas.openxmlformats.org/drawingml/2006/main" noChangeAspect="1"/>
+            </wp:cNvGraphicFramePr>
+            <a:graphic xmlns:a="http://schemas.openxmlformats.org/drawingml/2006/main">
+              <a:graphicData uri="http://schemas.openxmlformats.org/drawingml/2006/picture">
+                <pic:pic xmlns:pic="http://schemas.openxmlformats.org/drawingml/2006/picture">
+                  <pic:nvPicPr>
+                    <pic:cNvPr id="1" name=""/>
+                    <pic:cNvPicPr/>
+                  </pic:nvPicPr>
+                  <pic:blipFill>
+                    <a:blip r:embed="rId51"/>
+                    <a:stretch>
+                      <a:fillRect/>
+                    </a:stretch>
+                  </pic:blipFill>
+                  <pic:spPr>
+                    <a:xfrm>
+                      <a:off x="0" y="0"/>
+                      <a:ext cx="5731510" cy="1536700"/>
+                    </a:xfrm>
+                    <a:prstGeom prst="rect">
+                      <a:avLst/>
+                    </a:prstGeom>
+                  </pic:spPr>
+                </pic:pic>
+              </a:graphicData>
+            </a:graphic>
+          </wp:inline>
+        </w:drawing>
+      </w:r>
+    </w:p>
+    <w:p/>
+    <w:p>
+      <w:r>
+        <w:t>Now when you delete the Stack the extra message will pop up to disable the Termination</w:t>
+      </w:r>
+    </w:p>
+    <w:p>
+      <w:r>
+        <w:drawing>
+          <wp:inline distT="0" distB="0" distL="0" distR="0" wp14:anchorId="7F21BFA5" wp14:editId="4CC20850">
+            <wp:extent cx="5054860" cy="1892397"/>
+            <wp:effectExtent l="0" t="0" r="0" b="0"/>
+            <wp:docPr id="47" name="Picture 47"/>
+            <wp:cNvGraphicFramePr>
+              <a:graphicFrameLocks xmlns:a="http://schemas.openxmlformats.org/drawingml/2006/main" noChangeAspect="1"/>
+            </wp:cNvGraphicFramePr>
+            <a:graphic xmlns:a="http://schemas.openxmlformats.org/drawingml/2006/main">
+              <a:graphicData uri="http://schemas.openxmlformats.org/drawingml/2006/picture">
+                <pic:pic xmlns:pic="http://schemas.openxmlformats.org/drawingml/2006/picture">
+                  <pic:nvPicPr>
+                    <pic:cNvPr id="1" name=""/>
+                    <pic:cNvPicPr/>
+                  </pic:nvPicPr>
+                  <pic:blipFill>
+                    <a:blip r:embed="rId52"/>
+                    <a:stretch>
+                      <a:fillRect/>
+                    </a:stretch>
+                  </pic:blipFill>
+                  <pic:spPr>
+                    <a:xfrm>
+                      <a:off x="0" y="0"/>
+                      <a:ext cx="5054860" cy="1892397"/>
+                    </a:xfrm>
+                    <a:prstGeom prst="rect">
+                      <a:avLst/>
+                    </a:prstGeom>
+                  </pic:spPr>
+                </pic:pic>
+              </a:graphicData>
+            </a:graphic>
+          </wp:inline>
+        </w:drawing>
+      </w:r>
+    </w:p>
+    <w:p>
+      <w:pPr>
+        <w:rPr>
+          <w:b/>
+          <w:bCs/>
+        </w:rPr>
+      </w:pPr>
+      <w:r>
+        <w:rPr>
+          <w:b/>
+          <w:bCs/>
+        </w:rPr>
+        <w:t>Service Role</w:t>
+      </w:r>
+      <w:r>
+        <w:rPr>
+          <w:b/>
+          <w:bCs/>
+        </w:rPr>
+        <w:t>:</w:t>
+      </w:r>
+    </w:p>
+    <w:p>
+      <w:pPr>
+        <w:pStyle w:val="ListParagraph"/>
+        <w:numPr>
+          <w:ilvl w:val="0"/>
+          <w:numId w:val="15"/>
+        </w:numPr>
+      </w:pPr>
+      <w:r>
+        <w:t xml:space="preserve">IAM role that </w:t>
+      </w:r>
+      <w:r>
+        <w:t>allows</w:t>
+      </w:r>
+      <w:r>
+        <w:t xml:space="preserve"> CloudFormation to create/update/delete stack resources on your behalf</w:t>
+      </w:r>
+    </w:p>
+    <w:p>
+      <w:pPr>
+        <w:pStyle w:val="ListParagraph"/>
+        <w:numPr>
+          <w:ilvl w:val="0"/>
+          <w:numId w:val="15"/>
+        </w:numPr>
+      </w:pPr>
+      <w:r>
+        <w:t>By default, CloudFormation uses a temporary session that it generates from your credentials.</w:t>
+      </w:r>
+    </w:p>
+    <w:p>
+      <w:pPr>
+        <w:rPr>
+          <w:b/>
+          <w:bCs/>
+        </w:rPr>
+      </w:pPr>
+      <w:r>
+        <w:rPr>
+          <w:b/>
+          <w:bCs/>
+        </w:rPr>
+        <w:t>Quick-Create Link for Stacks</w:t>
+      </w:r>
+      <w:r>
+        <w:rPr>
+          <w:b/>
+          <w:bCs/>
+        </w:rPr>
+        <w:t>:</w:t>
+      </w:r>
+    </w:p>
+    <w:p>
+      <w:pPr>
+        <w:pStyle w:val="ListParagraph"/>
+      </w:pPr>
+      <w:r>
+        <w:t>A CloudFormation feature that allows you to create CloudFormation stacks quickly from AWS Console without pass through the wizard pages</w:t>
+      </w:r>
+      <w:r>
+        <w:t>.</w:t>
+      </w:r>
+    </w:p>
+    <w:p>
+      <w:r>
+        <w:t>Upload the template and fill the parameters</w:t>
+      </w:r>
+    </w:p>
+    <w:p>
+      <w:r>
+        <w:lastRenderedPageBreak/>
+        <w:drawing>
+          <wp:inline distT="0" distB="0" distL="0" distR="0" wp14:anchorId="168AD4B0" wp14:editId="65FF4CD6">
+            <wp:extent cx="5731510" cy="3033395"/>
+            <wp:effectExtent l="0" t="0" r="2540" b="0"/>
+            <wp:docPr id="48" name="Picture 48"/>
+            <wp:cNvGraphicFramePr>
+              <a:graphicFrameLocks xmlns:a="http://schemas.openxmlformats.org/drawingml/2006/main" noChangeAspect="1"/>
+            </wp:cNvGraphicFramePr>
+            <a:graphic xmlns:a="http://schemas.openxmlformats.org/drawingml/2006/main">
+              <a:graphicData uri="http://schemas.openxmlformats.org/drawingml/2006/picture">
+                <pic:pic xmlns:pic="http://schemas.openxmlformats.org/drawingml/2006/picture">
+                  <pic:nvPicPr>
+                    <pic:cNvPr id="1" name=""/>
+                    <pic:cNvPicPr/>
+                  </pic:nvPicPr>
+                  <pic:blipFill>
+                    <a:blip r:embed="rId53"/>
+                    <a:stretch>
+                      <a:fillRect/>
+                    </a:stretch>
+                  </pic:blipFill>
+                  <pic:spPr>
+                    <a:xfrm>
+                      <a:off x="0" y="0"/>
+                      <a:ext cx="5731510" cy="3033395"/>
+                    </a:xfrm>
+                    <a:prstGeom prst="rect">
+                      <a:avLst/>
+                    </a:prstGeom>
+                  </pic:spPr>
+                </pic:pic>
+              </a:graphicData>
+            </a:graphic>
+          </wp:inline>
+        </w:drawing>
+      </w:r>
+    </w:p>
+    <w:p/>
+    <w:p>
+      <w:proofErr w:type="spellStart"/>
+      <w:r>
+        <w:t>UnderReview</w:t>
+      </w:r>
+      <w:proofErr w:type="spellEnd"/>
+      <w:r>
+        <w:t xml:space="preserve"> section in just before giving the create task </w:t>
+      </w:r>
+    </w:p>
+    <w:p>
+      <w:r>
+        <w:drawing>
+          <wp:inline distT="0" distB="0" distL="0" distR="0" wp14:anchorId="2CA96ACF" wp14:editId="44EDC7C3">
+            <wp:extent cx="5731510" cy="1019810"/>
+            <wp:effectExtent l="0" t="0" r="2540" b="8890"/>
+            <wp:docPr id="49" name="Picture 49"/>
+            <wp:cNvGraphicFramePr>
+              <a:graphicFrameLocks xmlns:a="http://schemas.openxmlformats.org/drawingml/2006/main" noChangeAspect="1"/>
+            </wp:cNvGraphicFramePr>
+            <a:graphic xmlns:a="http://schemas.openxmlformats.org/drawingml/2006/main">
+              <a:graphicData uri="http://schemas.openxmlformats.org/drawingml/2006/picture">
+                <pic:pic xmlns:pic="http://schemas.openxmlformats.org/drawingml/2006/picture">
+                  <pic:nvPicPr>
+                    <pic:cNvPr id="1" name=""/>
+                    <pic:cNvPicPr/>
+                  </pic:nvPicPr>
+                  <pic:blipFill>
+                    <a:blip r:embed="rId54"/>
+                    <a:stretch>
+                      <a:fillRect/>
+                    </a:stretch>
+                  </pic:blipFill>
+                  <pic:spPr>
+                    <a:xfrm>
+                      <a:off x="0" y="0"/>
+                      <a:ext cx="5731510" cy="1019810"/>
+                    </a:xfrm>
+                    <a:prstGeom prst="rect">
+                      <a:avLst/>
+                    </a:prstGeom>
+                  </pic:spPr>
+                </pic:pic>
+              </a:graphicData>
+            </a:graphic>
+          </wp:inline>
+        </w:drawing>
+      </w:r>
+    </w:p>
+    <w:p>
+      <w:hyperlink r:id="rId55" w:history="1">
+        <w:r>
+          <w:rPr>
+            <w:rStyle w:val="Hyperlink"/>
+          </w:rPr>
+          <w:t>https://console.aws.amazon.com/cloudformation/home?region=us-east-1#/stacks/quickcreate?templateUrl=https%3A%2F%2Fs3-external-1.amazonaws.com%2Fcf-templates-gn1d3ra8incb-us-east-1%2F2022007DM6-0-parameters-hands-on.yaml&amp;stackName=Demo-Quick-Link&amp;param_DbSubnetIpBlocks=10.0.48.0%2F24%2C%2010.0.112.0%2F24%2C%2010.0.176.0%2F24&amp;param_InstanceType=t2.small&amp;param_KeyName=myEC-keypair&amp;param_MySubnetIDs%5B%5D=subnet-9d9047bc&amp;param_MyVPC=vpc-87f114fa&amp;param_SecurityGroupDescription=&amp;param_SecurityGroupIngressCIDR=0.0.0.0%2F0&amp;param_SecurityGroupPort=</w:t>
+        </w:r>
+      </w:hyperlink>
+    </w:p>
+    <w:p>
+      <w:r>
+        <w:t>Give this link whoever you want to create the task.</w:t>
+      </w:r>
+    </w:p>
     <w:p/>
     <w:sectPr>
       <w:pgSz w:w="11906" w:h="16838"/>
@@ -2692,6 +3952,119 @@
 <file path=word/numbering.xml><?xml version="1.0" encoding="utf-8"?>
 <w:numbering xmlns:wpc="http://schemas.microsoft.com/office/word/2010/wordprocessingCanvas" xmlns:cx="http://schemas.microsoft.com/office/drawing/2014/chartex" xmlns:cx1="http://schemas.microsoft.com/office/drawing/2015/9/8/chartex" xmlns:cx2="http://schemas.microsoft.com/office/drawing/2015/10/21/chartex" xmlns:cx3="http://schemas.microsoft.com/office/drawing/2016/5/9/chartex" xmlns:cx4="http://schemas.microsoft.com/office/drawing/2016/5/10/chartex" xmlns:cx5="http://schemas.microsoft.com/office/drawing/2016/5/11/chartex" xmlns:cx6="http://schemas.microsoft.com/office/drawing/2016/5/12/chartex" xmlns:cx7="http://schemas.microsoft.com/office/drawing/2016/5/13/chartex" xmlns:cx8="http://schemas.microsoft.com/office/drawing/2016/5/14/chartex" xmlns:mc="http://schemas.openxmlformats.org/markup-compatibility/2006" xmlns:aink="http://schemas.microsoft.com/office/drawing/2016/ink" xmlns:am3d="http://schemas.microsoft.com/office/drawing/2017/model3d" xmlns:o="urn:schemas-microsoft-com:office:office" xmlns:r="http://schemas.openxmlformats.org/officeDocument/2006/relationships" xmlns:m="http://schemas.openxmlformats.org/officeDocument/2006/math" xmlns:v="urn:schemas-microsoft-com:vml" xmlns:wp14="http://schemas.microsoft.com/office/word/2010/wordprocessingDrawing" xmlns:wp="http://schemas.openxmlformats.org/drawingml/2006/wordprocessingDrawing" xmlns:w10="urn:schemas-microsoft-com:office:word" xmlns:w="http://schemas.openxmlformats.org/wordprocessingml/2006/main" xmlns:w14="http://schemas.microsoft.com/office/word/2010/wordml" xmlns:w15="http://schemas.microsoft.com/office/word/2012/wordml" xmlns:w16cex="http://schemas.microsoft.com/office/word/2018/wordml/cex" xmlns:w16cid="http://schemas.microsoft.com/office/word/2016/wordml/cid" xmlns:w16="http://schemas.microsoft.com/office/word/2018/wordml" xmlns:w16sdtdh="http://schemas.microsoft.com/office/word/2020/wordml/sdtdatahash" xmlns:w16se="http://schemas.microsoft.com/office/word/2015/wordml/symex" xmlns:wpg="http://schemas.microsoft.com/office/word/2010/wordprocessingGroup" xmlns:wpi="http://schemas.microsoft.com/office/word/2010/wordprocessingInk" xmlns:wne="http://schemas.microsoft.com/office/word/2006/wordml" xmlns:wps="http://schemas.microsoft.com/office/word/2010/wordprocessingShape" mc:Ignorable="w14 w15 w16se w16cid w16 w16cex w16sdtdh wp14">
   <w:abstractNum w:abstractNumId="0" w15:restartNumberingAfterBreak="0">
+    <w:nsid w:val="01815637"/>
+    <w:multiLevelType w:val="hybridMultilevel"/>
+    <w:tmpl w:val="A73C4B9C"/>
+    <w:lvl w:ilvl="0" w:tplc="40090001">
+      <w:start w:val="1"/>
+      <w:numFmt w:val="bullet"/>
+      <w:lvlText w:val=""/>
+      <w:lvlJc w:val="left"/>
+      <w:pPr>
+        <w:ind w:left="720" w:hanging="360"/>
+      </w:pPr>
+      <w:rPr>
+        <w:rFonts w:ascii="Symbol" w:hAnsi="Symbol" w:hint="default"/>
+      </w:rPr>
+    </w:lvl>
+    <w:lvl w:ilvl="1" w:tplc="40090003" w:tentative="1">
+      <w:start w:val="1"/>
+      <w:numFmt w:val="bullet"/>
+      <w:lvlText w:val="o"/>
+      <w:lvlJc w:val="left"/>
+      <w:pPr>
+        <w:ind w:left="1440" w:hanging="360"/>
+      </w:pPr>
+      <w:rPr>
+        <w:rFonts w:ascii="Courier New" w:hAnsi="Courier New" w:cs="Courier New" w:hint="default"/>
+      </w:rPr>
+    </w:lvl>
+    <w:lvl w:ilvl="2" w:tplc="40090005" w:tentative="1">
+      <w:start w:val="1"/>
+      <w:numFmt w:val="bullet"/>
+      <w:lvlText w:val=""/>
+      <w:lvlJc w:val="left"/>
+      <w:pPr>
+        <w:ind w:left="2160" w:hanging="360"/>
+      </w:pPr>
+      <w:rPr>
+        <w:rFonts w:ascii="Wingdings" w:hAnsi="Wingdings" w:hint="default"/>
+      </w:rPr>
+    </w:lvl>
+    <w:lvl w:ilvl="3" w:tplc="40090001" w:tentative="1">
+      <w:start w:val="1"/>
+      <w:numFmt w:val="bullet"/>
+      <w:lvlText w:val=""/>
+      <w:lvlJc w:val="left"/>
+      <w:pPr>
+        <w:ind w:left="2880" w:hanging="360"/>
+      </w:pPr>
+      <w:rPr>
+        <w:rFonts w:ascii="Symbol" w:hAnsi="Symbol" w:hint="default"/>
+      </w:rPr>
+    </w:lvl>
+    <w:lvl w:ilvl="4" w:tplc="40090003" w:tentative="1">
+      <w:start w:val="1"/>
+      <w:numFmt w:val="bullet"/>
+      <w:lvlText w:val="o"/>
+      <w:lvlJc w:val="left"/>
+      <w:pPr>
+        <w:ind w:left="3600" w:hanging="360"/>
+      </w:pPr>
+      <w:rPr>
+        <w:rFonts w:ascii="Courier New" w:hAnsi="Courier New" w:cs="Courier New" w:hint="default"/>
+      </w:rPr>
+    </w:lvl>
+    <w:lvl w:ilvl="5" w:tplc="40090005" w:tentative="1">
+      <w:start w:val="1"/>
+      <w:numFmt w:val="bullet"/>
+      <w:lvlText w:val=""/>
+      <w:lvlJc w:val="left"/>
+      <w:pPr>
+        <w:ind w:left="4320" w:hanging="360"/>
+      </w:pPr>
+      <w:rPr>
+        <w:rFonts w:ascii="Wingdings" w:hAnsi="Wingdings" w:hint="default"/>
+      </w:rPr>
+    </w:lvl>
+    <w:lvl w:ilvl="6" w:tplc="40090001" w:tentative="1">
+      <w:start w:val="1"/>
+      <w:numFmt w:val="bullet"/>
+      <w:lvlText w:val=""/>
+      <w:lvlJc w:val="left"/>
+      <w:pPr>
+        <w:ind w:left="5040" w:hanging="360"/>
+      </w:pPr>
+      <w:rPr>
+        <w:rFonts w:ascii="Symbol" w:hAnsi="Symbol" w:hint="default"/>
+      </w:rPr>
+    </w:lvl>
+    <w:lvl w:ilvl="7" w:tplc="40090003" w:tentative="1">
+      <w:start w:val="1"/>
+      <w:numFmt w:val="bullet"/>
+      <w:lvlText w:val="o"/>
+      <w:lvlJc w:val="left"/>
+      <w:pPr>
+        <w:ind w:left="5760" w:hanging="360"/>
+      </w:pPr>
+      <w:rPr>
+        <w:rFonts w:ascii="Courier New" w:hAnsi="Courier New" w:cs="Courier New" w:hint="default"/>
+      </w:rPr>
+    </w:lvl>
+    <w:lvl w:ilvl="8" w:tplc="40090005" w:tentative="1">
+      <w:start w:val="1"/>
+      <w:numFmt w:val="bullet"/>
+      <w:lvlText w:val=""/>
+      <w:lvlJc w:val="left"/>
+      <w:pPr>
+        <w:ind w:left="6480" w:hanging="360"/>
+      </w:pPr>
+      <w:rPr>
+        <w:rFonts w:ascii="Wingdings" w:hAnsi="Wingdings" w:hint="default"/>
+      </w:rPr>
+    </w:lvl>
+  </w:abstractNum>
+  <w:abstractNum w:abstractNumId="1" w15:restartNumberingAfterBreak="0">
     <w:nsid w:val="0C042AB1"/>
     <w:multiLevelType w:val="hybridMultilevel"/>
     <w:tmpl w:val="103E8AFE"/>
@@ -2804,7 +4177,7 @@
       </w:rPr>
     </w:lvl>
   </w:abstractNum>
-  <w:abstractNum w:abstractNumId="1" w15:restartNumberingAfterBreak="0">
+  <w:abstractNum w:abstractNumId="2" w15:restartNumberingAfterBreak="0">
     <w:nsid w:val="0E771A91"/>
     <w:multiLevelType w:val="hybridMultilevel"/>
     <w:tmpl w:val="C28E6A58"/>
@@ -2917,7 +4290,7 @@
       </w:rPr>
     </w:lvl>
   </w:abstractNum>
-  <w:abstractNum w:abstractNumId="2" w15:restartNumberingAfterBreak="0">
+  <w:abstractNum w:abstractNumId="3" w15:restartNumberingAfterBreak="0">
     <w:nsid w:val="11BC01BA"/>
     <w:multiLevelType w:val="hybridMultilevel"/>
     <w:tmpl w:val="C084FC98"/>
@@ -3030,7 +4403,233 @@
       </w:rPr>
     </w:lvl>
   </w:abstractNum>
-  <w:abstractNum w:abstractNumId="3" w15:restartNumberingAfterBreak="0">
+  <w:abstractNum w:abstractNumId="4" w15:restartNumberingAfterBreak="0">
+    <w:nsid w:val="1D090999"/>
+    <w:multiLevelType w:val="hybridMultilevel"/>
+    <w:tmpl w:val="B234FB0A"/>
+    <w:lvl w:ilvl="0" w:tplc="40090001">
+      <w:start w:val="1"/>
+      <w:numFmt w:val="bullet"/>
+      <w:lvlText w:val=""/>
+      <w:lvlJc w:val="left"/>
+      <w:pPr>
+        <w:ind w:left="720" w:hanging="360"/>
+      </w:pPr>
+      <w:rPr>
+        <w:rFonts w:ascii="Symbol" w:hAnsi="Symbol" w:hint="default"/>
+      </w:rPr>
+    </w:lvl>
+    <w:lvl w:ilvl="1" w:tplc="40090003" w:tentative="1">
+      <w:start w:val="1"/>
+      <w:numFmt w:val="bullet"/>
+      <w:lvlText w:val="o"/>
+      <w:lvlJc w:val="left"/>
+      <w:pPr>
+        <w:ind w:left="1440" w:hanging="360"/>
+      </w:pPr>
+      <w:rPr>
+        <w:rFonts w:ascii="Courier New" w:hAnsi="Courier New" w:cs="Courier New" w:hint="default"/>
+      </w:rPr>
+    </w:lvl>
+    <w:lvl w:ilvl="2" w:tplc="40090005" w:tentative="1">
+      <w:start w:val="1"/>
+      <w:numFmt w:val="bullet"/>
+      <w:lvlText w:val=""/>
+      <w:lvlJc w:val="left"/>
+      <w:pPr>
+        <w:ind w:left="2160" w:hanging="360"/>
+      </w:pPr>
+      <w:rPr>
+        <w:rFonts w:ascii="Wingdings" w:hAnsi="Wingdings" w:hint="default"/>
+      </w:rPr>
+    </w:lvl>
+    <w:lvl w:ilvl="3" w:tplc="40090001" w:tentative="1">
+      <w:start w:val="1"/>
+      <w:numFmt w:val="bullet"/>
+      <w:lvlText w:val=""/>
+      <w:lvlJc w:val="left"/>
+      <w:pPr>
+        <w:ind w:left="2880" w:hanging="360"/>
+      </w:pPr>
+      <w:rPr>
+        <w:rFonts w:ascii="Symbol" w:hAnsi="Symbol" w:hint="default"/>
+      </w:rPr>
+    </w:lvl>
+    <w:lvl w:ilvl="4" w:tplc="40090003" w:tentative="1">
+      <w:start w:val="1"/>
+      <w:numFmt w:val="bullet"/>
+      <w:lvlText w:val="o"/>
+      <w:lvlJc w:val="left"/>
+      <w:pPr>
+        <w:ind w:left="3600" w:hanging="360"/>
+      </w:pPr>
+      <w:rPr>
+        <w:rFonts w:ascii="Courier New" w:hAnsi="Courier New" w:cs="Courier New" w:hint="default"/>
+      </w:rPr>
+    </w:lvl>
+    <w:lvl w:ilvl="5" w:tplc="40090005" w:tentative="1">
+      <w:start w:val="1"/>
+      <w:numFmt w:val="bullet"/>
+      <w:lvlText w:val=""/>
+      <w:lvlJc w:val="left"/>
+      <w:pPr>
+        <w:ind w:left="4320" w:hanging="360"/>
+      </w:pPr>
+      <w:rPr>
+        <w:rFonts w:ascii="Wingdings" w:hAnsi="Wingdings" w:hint="default"/>
+      </w:rPr>
+    </w:lvl>
+    <w:lvl w:ilvl="6" w:tplc="40090001" w:tentative="1">
+      <w:start w:val="1"/>
+      <w:numFmt w:val="bullet"/>
+      <w:lvlText w:val=""/>
+      <w:lvlJc w:val="left"/>
+      <w:pPr>
+        <w:ind w:left="5040" w:hanging="360"/>
+      </w:pPr>
+      <w:rPr>
+        <w:rFonts w:ascii="Symbol" w:hAnsi="Symbol" w:hint="default"/>
+      </w:rPr>
+    </w:lvl>
+    <w:lvl w:ilvl="7" w:tplc="40090003" w:tentative="1">
+      <w:start w:val="1"/>
+      <w:numFmt w:val="bullet"/>
+      <w:lvlText w:val="o"/>
+      <w:lvlJc w:val="left"/>
+      <w:pPr>
+        <w:ind w:left="5760" w:hanging="360"/>
+      </w:pPr>
+      <w:rPr>
+        <w:rFonts w:ascii="Courier New" w:hAnsi="Courier New" w:cs="Courier New" w:hint="default"/>
+      </w:rPr>
+    </w:lvl>
+    <w:lvl w:ilvl="8" w:tplc="40090005" w:tentative="1">
+      <w:start w:val="1"/>
+      <w:numFmt w:val="bullet"/>
+      <w:lvlText w:val=""/>
+      <w:lvlJc w:val="left"/>
+      <w:pPr>
+        <w:ind w:left="6480" w:hanging="360"/>
+      </w:pPr>
+      <w:rPr>
+        <w:rFonts w:ascii="Wingdings" w:hAnsi="Wingdings" w:hint="default"/>
+      </w:rPr>
+    </w:lvl>
+  </w:abstractNum>
+  <w:abstractNum w:abstractNumId="5" w15:restartNumberingAfterBreak="0">
+    <w:nsid w:val="31B82D61"/>
+    <w:multiLevelType w:val="hybridMultilevel"/>
+    <w:tmpl w:val="4E32548C"/>
+    <w:lvl w:ilvl="0" w:tplc="40090001">
+      <w:start w:val="1"/>
+      <w:numFmt w:val="bullet"/>
+      <w:lvlText w:val=""/>
+      <w:lvlJc w:val="left"/>
+      <w:pPr>
+        <w:ind w:left="720" w:hanging="360"/>
+      </w:pPr>
+      <w:rPr>
+        <w:rFonts w:ascii="Symbol" w:hAnsi="Symbol" w:hint="default"/>
+      </w:rPr>
+    </w:lvl>
+    <w:lvl w:ilvl="1" w:tplc="40090003" w:tentative="1">
+      <w:start w:val="1"/>
+      <w:numFmt w:val="bullet"/>
+      <w:lvlText w:val="o"/>
+      <w:lvlJc w:val="left"/>
+      <w:pPr>
+        <w:ind w:left="1440" w:hanging="360"/>
+      </w:pPr>
+      <w:rPr>
+        <w:rFonts w:ascii="Courier New" w:hAnsi="Courier New" w:cs="Courier New" w:hint="default"/>
+      </w:rPr>
+    </w:lvl>
+    <w:lvl w:ilvl="2" w:tplc="40090005" w:tentative="1">
+      <w:start w:val="1"/>
+      <w:numFmt w:val="bullet"/>
+      <w:lvlText w:val=""/>
+      <w:lvlJc w:val="left"/>
+      <w:pPr>
+        <w:ind w:left="2160" w:hanging="360"/>
+      </w:pPr>
+      <w:rPr>
+        <w:rFonts w:ascii="Wingdings" w:hAnsi="Wingdings" w:hint="default"/>
+      </w:rPr>
+    </w:lvl>
+    <w:lvl w:ilvl="3" w:tplc="40090001" w:tentative="1">
+      <w:start w:val="1"/>
+      <w:numFmt w:val="bullet"/>
+      <w:lvlText w:val=""/>
+      <w:lvlJc w:val="left"/>
+      <w:pPr>
+        <w:ind w:left="2880" w:hanging="360"/>
+      </w:pPr>
+      <w:rPr>
+        <w:rFonts w:ascii="Symbol" w:hAnsi="Symbol" w:hint="default"/>
+      </w:rPr>
+    </w:lvl>
+    <w:lvl w:ilvl="4" w:tplc="40090003" w:tentative="1">
+      <w:start w:val="1"/>
+      <w:numFmt w:val="bullet"/>
+      <w:lvlText w:val="o"/>
+      <w:lvlJc w:val="left"/>
+      <w:pPr>
+        <w:ind w:left="3600" w:hanging="360"/>
+      </w:pPr>
+      <w:rPr>
+        <w:rFonts w:ascii="Courier New" w:hAnsi="Courier New" w:cs="Courier New" w:hint="default"/>
+      </w:rPr>
+    </w:lvl>
+    <w:lvl w:ilvl="5" w:tplc="40090005" w:tentative="1">
+      <w:start w:val="1"/>
+      <w:numFmt w:val="bullet"/>
+      <w:lvlText w:val=""/>
+      <w:lvlJc w:val="left"/>
+      <w:pPr>
+        <w:ind w:left="4320" w:hanging="360"/>
+      </w:pPr>
+      <w:rPr>
+        <w:rFonts w:ascii="Wingdings" w:hAnsi="Wingdings" w:hint="default"/>
+      </w:rPr>
+    </w:lvl>
+    <w:lvl w:ilvl="6" w:tplc="40090001" w:tentative="1">
+      <w:start w:val="1"/>
+      <w:numFmt w:val="bullet"/>
+      <w:lvlText w:val=""/>
+      <w:lvlJc w:val="left"/>
+      <w:pPr>
+        <w:ind w:left="5040" w:hanging="360"/>
+      </w:pPr>
+      <w:rPr>
+        <w:rFonts w:ascii="Symbol" w:hAnsi="Symbol" w:hint="default"/>
+      </w:rPr>
+    </w:lvl>
+    <w:lvl w:ilvl="7" w:tplc="40090003" w:tentative="1">
+      <w:start w:val="1"/>
+      <w:numFmt w:val="bullet"/>
+      <w:lvlText w:val="o"/>
+      <w:lvlJc w:val="left"/>
+      <w:pPr>
+        <w:ind w:left="5760" w:hanging="360"/>
+      </w:pPr>
+      <w:rPr>
+        <w:rFonts w:ascii="Courier New" w:hAnsi="Courier New" w:cs="Courier New" w:hint="default"/>
+      </w:rPr>
+    </w:lvl>
+    <w:lvl w:ilvl="8" w:tplc="40090005" w:tentative="1">
+      <w:start w:val="1"/>
+      <w:numFmt w:val="bullet"/>
+      <w:lvlText w:val=""/>
+      <w:lvlJc w:val="left"/>
+      <w:pPr>
+        <w:ind w:left="6480" w:hanging="360"/>
+      </w:pPr>
+      <w:rPr>
+        <w:rFonts w:ascii="Wingdings" w:hAnsi="Wingdings" w:hint="default"/>
+      </w:rPr>
+    </w:lvl>
+  </w:abstractNum>
+  <w:abstractNum w:abstractNumId="6" w15:restartNumberingAfterBreak="0">
     <w:nsid w:val="3B241C3E"/>
     <w:multiLevelType w:val="hybridMultilevel"/>
     <w:tmpl w:val="3FBC8E44"/>
@@ -3143,7 +4742,7 @@
       </w:rPr>
     </w:lvl>
   </w:abstractNum>
-  <w:abstractNum w:abstractNumId="4" w15:restartNumberingAfterBreak="0">
+  <w:abstractNum w:abstractNumId="7" w15:restartNumberingAfterBreak="0">
     <w:nsid w:val="3F1602BB"/>
     <w:multiLevelType w:val="hybridMultilevel"/>
     <w:tmpl w:val="E42AA642"/>
@@ -3256,7 +4855,7 @@
       </w:rPr>
     </w:lvl>
   </w:abstractNum>
-  <w:abstractNum w:abstractNumId="5" w15:restartNumberingAfterBreak="0">
+  <w:abstractNum w:abstractNumId="8" w15:restartNumberingAfterBreak="0">
     <w:nsid w:val="454A602E"/>
     <w:multiLevelType w:val="hybridMultilevel"/>
     <w:tmpl w:val="0DFCB814"/>
@@ -3369,7 +4968,7 @@
       </w:rPr>
     </w:lvl>
   </w:abstractNum>
-  <w:abstractNum w:abstractNumId="6" w15:restartNumberingAfterBreak="0">
+  <w:abstractNum w:abstractNumId="9" w15:restartNumberingAfterBreak="0">
     <w:nsid w:val="4C564DE8"/>
     <w:multiLevelType w:val="multilevel"/>
     <w:tmpl w:val="E39EA866"/>
@@ -3518,7 +5117,7 @@
       </w:rPr>
     </w:lvl>
   </w:abstractNum>
-  <w:abstractNum w:abstractNumId="7" w15:restartNumberingAfterBreak="0">
+  <w:abstractNum w:abstractNumId="10" w15:restartNumberingAfterBreak="0">
     <w:nsid w:val="575E03B4"/>
     <w:multiLevelType w:val="hybridMultilevel"/>
     <w:tmpl w:val="A4446A64"/>
@@ -3631,7 +5230,7 @@
       </w:rPr>
     </w:lvl>
   </w:abstractNum>
-  <w:abstractNum w:abstractNumId="8" w15:restartNumberingAfterBreak="0">
+  <w:abstractNum w:abstractNumId="11" w15:restartNumberingAfterBreak="0">
     <w:nsid w:val="61DE44AA"/>
     <w:multiLevelType w:val="hybridMultilevel"/>
     <w:tmpl w:val="FA0A1618"/>
@@ -3744,7 +5343,7 @@
       </w:rPr>
     </w:lvl>
   </w:abstractNum>
-  <w:abstractNum w:abstractNumId="9" w15:restartNumberingAfterBreak="0">
+  <w:abstractNum w:abstractNumId="12" w15:restartNumberingAfterBreak="0">
     <w:nsid w:val="74581232"/>
     <w:multiLevelType w:val="hybridMultilevel"/>
     <w:tmpl w:val="96DAB2FA"/>
@@ -3857,7 +5456,7 @@
       </w:rPr>
     </w:lvl>
   </w:abstractNum>
-  <w:abstractNum w:abstractNumId="10" w15:restartNumberingAfterBreak="0">
+  <w:abstractNum w:abstractNumId="13" w15:restartNumberingAfterBreak="0">
     <w:nsid w:val="7AD87B4A"/>
     <w:multiLevelType w:val="hybridMultilevel"/>
     <w:tmpl w:val="0C44D56C"/>
@@ -3970,38 +5569,163 @@
       </w:rPr>
     </w:lvl>
   </w:abstractNum>
+  <w:abstractNum w:abstractNumId="14" w15:restartNumberingAfterBreak="0">
+    <w:nsid w:val="7B732B64"/>
+    <w:multiLevelType w:val="hybridMultilevel"/>
+    <w:tmpl w:val="C1C40150"/>
+    <w:lvl w:ilvl="0" w:tplc="40090001">
+      <w:start w:val="1"/>
+      <w:numFmt w:val="bullet"/>
+      <w:lvlText w:val=""/>
+      <w:lvlJc w:val="left"/>
+      <w:pPr>
+        <w:ind w:left="720" w:hanging="360"/>
+      </w:pPr>
+      <w:rPr>
+        <w:rFonts w:ascii="Symbol" w:hAnsi="Symbol" w:hint="default"/>
+      </w:rPr>
+    </w:lvl>
+    <w:lvl w:ilvl="1" w:tplc="40090003" w:tentative="1">
+      <w:start w:val="1"/>
+      <w:numFmt w:val="bullet"/>
+      <w:lvlText w:val="o"/>
+      <w:lvlJc w:val="left"/>
+      <w:pPr>
+        <w:ind w:left="1440" w:hanging="360"/>
+      </w:pPr>
+      <w:rPr>
+        <w:rFonts w:ascii="Courier New" w:hAnsi="Courier New" w:cs="Courier New" w:hint="default"/>
+      </w:rPr>
+    </w:lvl>
+    <w:lvl w:ilvl="2" w:tplc="40090005" w:tentative="1">
+      <w:start w:val="1"/>
+      <w:numFmt w:val="bullet"/>
+      <w:lvlText w:val=""/>
+      <w:lvlJc w:val="left"/>
+      <w:pPr>
+        <w:ind w:left="2160" w:hanging="360"/>
+      </w:pPr>
+      <w:rPr>
+        <w:rFonts w:ascii="Wingdings" w:hAnsi="Wingdings" w:hint="default"/>
+      </w:rPr>
+    </w:lvl>
+    <w:lvl w:ilvl="3" w:tplc="40090001" w:tentative="1">
+      <w:start w:val="1"/>
+      <w:numFmt w:val="bullet"/>
+      <w:lvlText w:val=""/>
+      <w:lvlJc w:val="left"/>
+      <w:pPr>
+        <w:ind w:left="2880" w:hanging="360"/>
+      </w:pPr>
+      <w:rPr>
+        <w:rFonts w:ascii="Symbol" w:hAnsi="Symbol" w:hint="default"/>
+      </w:rPr>
+    </w:lvl>
+    <w:lvl w:ilvl="4" w:tplc="40090003" w:tentative="1">
+      <w:start w:val="1"/>
+      <w:numFmt w:val="bullet"/>
+      <w:lvlText w:val="o"/>
+      <w:lvlJc w:val="left"/>
+      <w:pPr>
+        <w:ind w:left="3600" w:hanging="360"/>
+      </w:pPr>
+      <w:rPr>
+        <w:rFonts w:ascii="Courier New" w:hAnsi="Courier New" w:cs="Courier New" w:hint="default"/>
+      </w:rPr>
+    </w:lvl>
+    <w:lvl w:ilvl="5" w:tplc="40090005" w:tentative="1">
+      <w:start w:val="1"/>
+      <w:numFmt w:val="bullet"/>
+      <w:lvlText w:val=""/>
+      <w:lvlJc w:val="left"/>
+      <w:pPr>
+        <w:ind w:left="4320" w:hanging="360"/>
+      </w:pPr>
+      <w:rPr>
+        <w:rFonts w:ascii="Wingdings" w:hAnsi="Wingdings" w:hint="default"/>
+      </w:rPr>
+    </w:lvl>
+    <w:lvl w:ilvl="6" w:tplc="40090001" w:tentative="1">
+      <w:start w:val="1"/>
+      <w:numFmt w:val="bullet"/>
+      <w:lvlText w:val=""/>
+      <w:lvlJc w:val="left"/>
+      <w:pPr>
+        <w:ind w:left="5040" w:hanging="360"/>
+      </w:pPr>
+      <w:rPr>
+        <w:rFonts w:ascii="Symbol" w:hAnsi="Symbol" w:hint="default"/>
+      </w:rPr>
+    </w:lvl>
+    <w:lvl w:ilvl="7" w:tplc="40090003" w:tentative="1">
+      <w:start w:val="1"/>
+      <w:numFmt w:val="bullet"/>
+      <w:lvlText w:val="o"/>
+      <w:lvlJc w:val="left"/>
+      <w:pPr>
+        <w:ind w:left="5760" w:hanging="360"/>
+      </w:pPr>
+      <w:rPr>
+        <w:rFonts w:ascii="Courier New" w:hAnsi="Courier New" w:cs="Courier New" w:hint="default"/>
+      </w:rPr>
+    </w:lvl>
+    <w:lvl w:ilvl="8" w:tplc="40090005" w:tentative="1">
+      <w:start w:val="1"/>
+      <w:numFmt w:val="bullet"/>
+      <w:lvlText w:val=""/>
+      <w:lvlJc w:val="left"/>
+      <w:pPr>
+        <w:ind w:left="6480" w:hanging="360"/>
+      </w:pPr>
+      <w:rPr>
+        <w:rFonts w:ascii="Wingdings" w:hAnsi="Wingdings" w:hint="default"/>
+      </w:rPr>
+    </w:lvl>
+  </w:abstractNum>
   <w:num w:numId="1">
+    <w:abstractNumId w:val="3"/>
+  </w:num>
+  <w:num w:numId="2">
+    <w:abstractNumId w:val="7"/>
+  </w:num>
+  <w:num w:numId="3">
+    <w:abstractNumId w:val="13"/>
+  </w:num>
+  <w:num w:numId="4">
+    <w:abstractNumId w:val="6"/>
+  </w:num>
+  <w:num w:numId="5">
+    <w:abstractNumId w:val="1"/>
+  </w:num>
+  <w:num w:numId="6">
+    <w:abstractNumId w:val="11"/>
+  </w:num>
+  <w:num w:numId="7">
+    <w:abstractNumId w:val="12"/>
+  </w:num>
+  <w:num w:numId="8">
     <w:abstractNumId w:val="2"/>
   </w:num>
-  <w:num w:numId="2">
+  <w:num w:numId="9">
+    <w:abstractNumId w:val="8"/>
+  </w:num>
+  <w:num w:numId="10">
+    <w:abstractNumId w:val="9"/>
+  </w:num>
+  <w:num w:numId="11">
+    <w:abstractNumId w:val="10"/>
+  </w:num>
+  <w:num w:numId="12">
     <w:abstractNumId w:val="4"/>
   </w:num>
-  <w:num w:numId="3">
-    <w:abstractNumId w:val="10"/>
+  <w:num w:numId="13">
+    <w:abstractNumId w:val="14"/>
   </w:num>
-  <w:num w:numId="4">
-    <w:abstractNumId w:val="3"/>
-  </w:num>
-  <w:num w:numId="5">
+  <w:num w:numId="14">
     <w:abstractNumId w:val="0"/>
   </w:num>
-  <w:num w:numId="6">
-    <w:abstractNumId w:val="8"/>
-  </w:num>
-  <w:num w:numId="7">
-    <w:abstractNumId w:val="9"/>
-  </w:num>
-  <w:num w:numId="8">
-    <w:abstractNumId w:val="1"/>
-  </w:num>
-  <w:num w:numId="9">
+  <w:num w:numId="15">
     <w:abstractNumId w:val="5"/>
-  </w:num>
-  <w:num w:numId="10">
-    <w:abstractNumId w:val="6"/>
-  </w:num>
-  <w:num w:numId="11">
-    <w:abstractNumId w:val="7"/>
   </w:num>
 </w:numbering>
 </file>

</xml_diff>